<commit_message>
Leer documentos de texto y obtener el nombre, fecha y tamaño
</commit_message>
<xml_diff>
--- a/src/main/java/Documentos/Texto_1.docx
+++ b/src/main/java/Documentos/Texto_1.docx
@@ -45,181 +45,161 @@
           <w:szCs w:val="24"/>
           <w:lang w:val="es-MX"/>
         </w:rPr>
+        <w:t xml:space="preserve"> Y </w:t>
+      </w:r>
+      <w:r>
+        <w:rPr>
+          <w:rFonts w:ascii="Arial" w:hAnsi="Arial" w:cs="Arial"/>
+          <w:sz w:val="24"/>
+          <w:szCs w:val="24"/>
+          <w:lang w:val="es-MX"/>
+        </w:rPr>
+        <w:t xml:space="preserve">eso nos hace pensar en cómo funciona el tiempo </w:t>
+      </w:r>
+      <w:r>
+        <w:rPr>
+          <w:rFonts w:ascii="Arial" w:hAnsi="Arial" w:cs="Arial"/>
+          <w:sz w:val="24"/>
+          <w:szCs w:val="24"/>
+          <w:lang w:val="es-MX"/>
+        </w:rPr>
+        <w:t>en el espacio a través de</w:t>
+      </w:r>
+      <w:r>
+        <w:rPr>
+          <w:rFonts w:ascii="Arial" w:hAnsi="Arial" w:cs="Arial"/>
+          <w:sz w:val="24"/>
+          <w:szCs w:val="24"/>
+          <w:lang w:val="es-MX"/>
+        </w:rPr>
+        <w:t xml:space="preserve"> la luz</w:t>
+      </w:r>
+      <w:r>
+        <w:rPr>
+          <w:rFonts w:ascii="Arial" w:hAnsi="Arial" w:cs="Arial"/>
+          <w:sz w:val="24"/>
+          <w:szCs w:val="24"/>
+          <w:lang w:val="es-MX"/>
+        </w:rPr>
+        <w:t xml:space="preserve">, </w:t>
+      </w:r>
+      <w:r>
+        <w:rPr>
+          <w:rFonts w:ascii="Arial" w:hAnsi="Arial" w:cs="Arial"/>
+          <w:sz w:val="24"/>
+          <w:szCs w:val="24"/>
+          <w:lang w:val="es-MX"/>
+        </w:rPr>
+        <w:t xml:space="preserve">así como con el famoso ejemplo de </w:t>
+      </w:r>
+      <w:r>
+        <w:rPr>
+          <w:rFonts w:ascii="Arial" w:hAnsi="Arial" w:cs="Arial"/>
+          <w:sz w:val="24"/>
+          <w:szCs w:val="24"/>
+          <w:lang w:val="es-MX"/>
+        </w:rPr>
+        <w:t>que,</w:t>
+      </w:r>
+      <w:r>
+        <w:rPr>
+          <w:rFonts w:ascii="Arial" w:hAnsi="Arial" w:cs="Arial"/>
+          <w:sz w:val="24"/>
+          <w:szCs w:val="24"/>
+          <w:lang w:val="es-MX"/>
+        </w:rPr>
+        <w:t xml:space="preserve"> si la Tierra fuera vista </w:t>
+      </w:r>
+      <w:r>
+        <w:rPr>
+          <w:rFonts w:ascii="Arial" w:hAnsi="Arial" w:cs="Arial"/>
+          <w:sz w:val="24"/>
+          <w:szCs w:val="24"/>
+          <w:lang w:val="es-MX"/>
+        </w:rPr>
+        <w:t xml:space="preserve">con un telescopio sumamente potente desde otra Galaxia, </w:t>
+      </w:r>
+      <w:r>
+        <w:rPr>
+          <w:rFonts w:ascii="Arial" w:hAnsi="Arial" w:cs="Arial"/>
+          <w:sz w:val="24"/>
+          <w:szCs w:val="24"/>
+          <w:lang w:val="es-MX"/>
+        </w:rPr>
+        <w:t>se estaría viendo un mundo</w:t>
+      </w:r>
+      <w:r>
+        <w:rPr>
+          <w:rFonts w:ascii="Arial" w:hAnsi="Arial" w:cs="Arial"/>
+          <w:sz w:val="24"/>
+          <w:szCs w:val="24"/>
+          <w:lang w:val="es-MX"/>
+        </w:rPr>
+        <w:t xml:space="preserve"> poblado</w:t>
+      </w:r>
+      <w:r>
+        <w:rPr>
+          <w:rFonts w:ascii="Arial" w:hAnsi="Arial" w:cs="Arial"/>
+          <w:sz w:val="24"/>
+          <w:szCs w:val="24"/>
+          <w:lang w:val="es-MX"/>
+        </w:rPr>
+        <w:t xml:space="preserve"> de dinosaurios, ya que la distancia </w:t>
+      </w:r>
+      <w:r>
+        <w:rPr>
+          <w:rFonts w:ascii="Arial" w:hAnsi="Arial" w:cs="Arial"/>
+          <w:sz w:val="24"/>
+          <w:szCs w:val="24"/>
+          <w:lang w:val="es-MX"/>
+        </w:rPr>
+        <w:t xml:space="preserve">entre </w:t>
+      </w:r>
+      <w:r>
+        <w:rPr>
+          <w:rFonts w:ascii="Arial" w:hAnsi="Arial" w:cs="Arial"/>
+          <w:sz w:val="24"/>
+          <w:szCs w:val="24"/>
+          <w:lang w:val="es-MX"/>
+        </w:rPr>
+        <w:t>una galaxia</w:t>
+      </w:r>
+      <w:r>
+        <w:rPr>
+          <w:rFonts w:ascii="Arial" w:hAnsi="Arial" w:cs="Arial"/>
+          <w:sz w:val="24"/>
+          <w:szCs w:val="24"/>
+          <w:lang w:val="es-MX"/>
+        </w:rPr>
+        <w:t xml:space="preserve"> y la otra sería tan grande que la luz </w:t>
+      </w:r>
+      <w:r>
+        <w:rPr>
+          <w:rFonts w:ascii="Arial" w:hAnsi="Arial" w:cs="Arial"/>
+          <w:sz w:val="24"/>
+          <w:szCs w:val="24"/>
+          <w:lang w:val="es-MX"/>
+        </w:rPr>
+        <w:t xml:space="preserve">tardaría millones de años </w:t>
+      </w:r>
+      <w:r>
+        <w:rPr>
+          <w:rFonts w:ascii="Arial" w:hAnsi="Arial" w:cs="Arial"/>
+          <w:sz w:val="24"/>
+          <w:szCs w:val="24"/>
+          <w:lang w:val="es-MX"/>
+        </w:rPr>
+        <w:t>en mostrar esa información al telescopio.</w:t>
+      </w:r>
+      <w:r>
+        <w:rPr>
+          <w:rFonts w:ascii="Arial" w:hAnsi="Arial" w:cs="Arial"/>
+          <w:sz w:val="24"/>
+          <w:szCs w:val="24"/>
+          <w:lang w:val="es-MX"/>
+        </w:rPr>
         <w:t xml:space="preserve"> </w:t>
       </w:r>
-    </w:p>
-    <w:p>
-      <w:pPr>
-        <w:rPr>
-          <w:rFonts w:ascii="Arial" w:hAnsi="Arial" w:cs="Arial"/>
-          <w:sz w:val="24"/>
-          <w:szCs w:val="24"/>
-          <w:lang w:val="es-MX"/>
-        </w:rPr>
-      </w:pPr>
-      <w:r>
-        <w:rPr>
-          <w:rFonts w:ascii="Arial" w:hAnsi="Arial" w:cs="Arial"/>
-          <w:sz w:val="24"/>
-          <w:szCs w:val="24"/>
-          <w:lang w:val="es-MX"/>
-        </w:rPr>
-        <w:t xml:space="preserve">Y </w:t>
-      </w:r>
-      <w:r>
-        <w:rPr>
-          <w:rFonts w:ascii="Arial" w:hAnsi="Arial" w:cs="Arial"/>
-          <w:sz w:val="24"/>
-          <w:szCs w:val="24"/>
-          <w:lang w:val="es-MX"/>
-        </w:rPr>
-        <w:t xml:space="preserve">eso nos hace pensar en cómo funciona el tiempo </w:t>
-      </w:r>
-      <w:r>
-        <w:rPr>
-          <w:rFonts w:ascii="Arial" w:hAnsi="Arial" w:cs="Arial"/>
-          <w:sz w:val="24"/>
-          <w:szCs w:val="24"/>
-          <w:lang w:val="es-MX"/>
-        </w:rPr>
-        <w:t>en el espacio a través de</w:t>
-      </w:r>
-      <w:r>
-        <w:rPr>
-          <w:rFonts w:ascii="Arial" w:hAnsi="Arial" w:cs="Arial"/>
-          <w:sz w:val="24"/>
-          <w:szCs w:val="24"/>
-          <w:lang w:val="es-MX"/>
-        </w:rPr>
-        <w:t xml:space="preserve"> la luz</w:t>
-      </w:r>
-      <w:r>
-        <w:rPr>
-          <w:rFonts w:ascii="Arial" w:hAnsi="Arial" w:cs="Arial"/>
-          <w:sz w:val="24"/>
-          <w:szCs w:val="24"/>
-          <w:lang w:val="es-MX"/>
-        </w:rPr>
-        <w:t xml:space="preserve">, </w:t>
-      </w:r>
-      <w:r>
-        <w:rPr>
-          <w:rFonts w:ascii="Arial" w:hAnsi="Arial" w:cs="Arial"/>
-          <w:sz w:val="24"/>
-          <w:szCs w:val="24"/>
-          <w:lang w:val="es-MX"/>
-        </w:rPr>
-        <w:t xml:space="preserve">así como con el famoso ejemplo de </w:t>
-      </w:r>
-      <w:r>
-        <w:rPr>
-          <w:rFonts w:ascii="Arial" w:hAnsi="Arial" w:cs="Arial"/>
-          <w:sz w:val="24"/>
-          <w:szCs w:val="24"/>
-          <w:lang w:val="es-MX"/>
-        </w:rPr>
-        <w:t>que,</w:t>
-      </w:r>
-      <w:r>
-        <w:rPr>
-          <w:rFonts w:ascii="Arial" w:hAnsi="Arial" w:cs="Arial"/>
-          <w:sz w:val="24"/>
-          <w:szCs w:val="24"/>
-          <w:lang w:val="es-MX"/>
-        </w:rPr>
-        <w:t xml:space="preserve"> si la Tierra fuera vista </w:t>
-      </w:r>
-      <w:r>
-        <w:rPr>
-          <w:rFonts w:ascii="Arial" w:hAnsi="Arial" w:cs="Arial"/>
-          <w:sz w:val="24"/>
-          <w:szCs w:val="24"/>
-          <w:lang w:val="es-MX"/>
-        </w:rPr>
-        <w:t xml:space="preserve">con un telescopio sumamente potente desde otra Galaxia, </w:t>
-      </w:r>
-      <w:r>
-        <w:rPr>
-          <w:rFonts w:ascii="Arial" w:hAnsi="Arial" w:cs="Arial"/>
-          <w:sz w:val="24"/>
-          <w:szCs w:val="24"/>
-          <w:lang w:val="es-MX"/>
-        </w:rPr>
-        <w:t>se estaría viendo un mundo</w:t>
-      </w:r>
-      <w:r>
-        <w:rPr>
-          <w:rFonts w:ascii="Arial" w:hAnsi="Arial" w:cs="Arial"/>
-          <w:sz w:val="24"/>
-          <w:szCs w:val="24"/>
-          <w:lang w:val="es-MX"/>
-        </w:rPr>
-        <w:t xml:space="preserve"> poblado</w:t>
-      </w:r>
-      <w:r>
-        <w:rPr>
-          <w:rFonts w:ascii="Arial" w:hAnsi="Arial" w:cs="Arial"/>
-          <w:sz w:val="24"/>
-          <w:szCs w:val="24"/>
-          <w:lang w:val="es-MX"/>
-        </w:rPr>
-        <w:t xml:space="preserve"> de dinosaurios, ya que la distancia </w:t>
-      </w:r>
-      <w:r>
-        <w:rPr>
-          <w:rFonts w:ascii="Arial" w:hAnsi="Arial" w:cs="Arial"/>
-          <w:sz w:val="24"/>
-          <w:szCs w:val="24"/>
-          <w:lang w:val="es-MX"/>
-        </w:rPr>
-        <w:t xml:space="preserve">entre </w:t>
-      </w:r>
-      <w:r>
-        <w:rPr>
-          <w:rFonts w:ascii="Arial" w:hAnsi="Arial" w:cs="Arial"/>
-          <w:sz w:val="24"/>
-          <w:szCs w:val="24"/>
-          <w:lang w:val="es-MX"/>
-        </w:rPr>
-        <w:t>una galaxia</w:t>
-      </w:r>
-      <w:r>
-        <w:rPr>
-          <w:rFonts w:ascii="Arial" w:hAnsi="Arial" w:cs="Arial"/>
-          <w:sz w:val="24"/>
-          <w:szCs w:val="24"/>
-          <w:lang w:val="es-MX"/>
-        </w:rPr>
-        <w:t xml:space="preserve"> y la otra sería tan grande que la luz </w:t>
-      </w:r>
-      <w:r>
-        <w:rPr>
-          <w:rFonts w:ascii="Arial" w:hAnsi="Arial" w:cs="Arial"/>
-          <w:sz w:val="24"/>
-          <w:szCs w:val="24"/>
-          <w:lang w:val="es-MX"/>
-        </w:rPr>
-        <w:t xml:space="preserve">tardaría millones de años </w:t>
-      </w:r>
-      <w:r>
-        <w:rPr>
-          <w:rFonts w:ascii="Arial" w:hAnsi="Arial" w:cs="Arial"/>
-          <w:sz w:val="24"/>
-          <w:szCs w:val="24"/>
-          <w:lang w:val="es-MX"/>
-        </w:rPr>
-        <w:t>en mostrar esa información al telescopio.</w:t>
-      </w:r>
-    </w:p>
-    <w:p>
-      <w:pPr>
-        <w:rPr>
-          <w:rFonts w:ascii="Arial" w:hAnsi="Arial" w:cs="Arial"/>
-          <w:sz w:val="24"/>
-          <w:szCs w:val="24"/>
-          <w:lang w:val="es-MX"/>
-        </w:rPr>
-      </w:pPr>
       <w:r>
         <w:rPr>
           <w:rFonts w:ascii="Arial" w:hAnsi="Arial" w:cs="Arial"/>
@@ -274,26 +254,15 @@
         </w:rPr>
         <w:t>.</w:t>
       </w:r>
-    </w:p>
-    <w:p>
-      <w:pPr>
-        <w:rPr>
-          <w:rFonts w:ascii="Arial" w:hAnsi="Arial" w:cs="Arial"/>
-          <w:sz w:val="24"/>
-          <w:szCs w:val="24"/>
-          <w:lang w:val="es-MX"/>
-        </w:rPr>
-      </w:pPr>
-    </w:p>
-    <w:p>
-      <w:pPr>
-        <w:rPr>
-          <w:rFonts w:ascii="Arial" w:hAnsi="Arial" w:cs="Arial"/>
-          <w:sz w:val="24"/>
-          <w:szCs w:val="24"/>
-          <w:lang w:val="es-MX"/>
-        </w:rPr>
-      </w:pPr>
+      <w:r>
+        <w:rPr>
+          <w:rFonts w:ascii="Arial" w:hAnsi="Arial" w:cs="Arial"/>
+          <w:sz w:val="24"/>
+          <w:szCs w:val="24"/>
+          <w:lang w:val="es-MX"/>
+        </w:rPr>
+        <w:t xml:space="preserve"> </w:t>
+      </w:r>
       <w:r>
         <w:rPr>
           <w:rFonts w:ascii="Arial" w:hAnsi="Arial" w:cs="Arial"/>
@@ -312,16 +281,15 @@
         </w:rPr>
         <w:t xml:space="preserve"> son:</w:t>
       </w:r>
-    </w:p>
-    <w:p>
-      <w:pPr>
-        <w:rPr>
-          <w:rFonts w:ascii="Arial" w:hAnsi="Arial" w:cs="Arial"/>
-          <w:sz w:val="24"/>
-          <w:szCs w:val="24"/>
-          <w:lang w:val="es-MX"/>
-        </w:rPr>
-      </w:pPr>
+      <w:r>
+        <w:rPr>
+          <w:rFonts w:ascii="Arial" w:hAnsi="Arial" w:cs="Arial"/>
+          <w:sz w:val="24"/>
+          <w:szCs w:val="24"/>
+          <w:lang w:val="es-MX"/>
+        </w:rPr>
+        <w:t xml:space="preserve"> </w:t>
+      </w:r>
       <w:r>
         <w:rPr>
           <w:rFonts w:ascii="Arial" w:hAnsi="Arial" w:cs="Arial"/>
@@ -356,8 +324,19 @@
           <w:szCs w:val="24"/>
           <w:lang w:val="es-MX"/>
         </w:rPr>
-        <w:t>Donna Strickland en 2018, Maria Goeppert en 1963 y Marie Curie en 1903</w:t>
-      </w:r>
+        <w:t xml:space="preserve">Donna Strickland en 2018, </w:t>
+      </w:r>
+      <w:proofErr w:type="spellStart"/>
+      <w:r>
+        <w:rPr>
+          <w:rFonts w:ascii="Arial" w:hAnsi="Arial" w:cs="Arial"/>
+          <w:sz w:val="24"/>
+          <w:szCs w:val="24"/>
+          <w:lang w:val="es-MX"/>
+        </w:rPr>
+        <w:t>Maria</w:t>
+      </w:r>
+      <w:proofErr w:type="spellEnd"/>
       <w:r>
         <w:rPr>
           <w:rFonts w:ascii="Arial" w:hAnsi="Arial" w:cs="Arial"/>
@@ -367,34 +346,44 @@
         </w:rPr>
         <w:t xml:space="preserve"> </w:t>
       </w:r>
-    </w:p>
-    <w:p>
-      <w:pPr>
-        <w:rPr>
-          <w:rFonts w:ascii="Arial" w:hAnsi="Arial" w:cs="Arial"/>
-          <w:sz w:val="24"/>
-          <w:szCs w:val="24"/>
-          <w:lang w:val="es-MX"/>
-        </w:rPr>
-      </w:pPr>
-      <w:r>
-        <w:rPr>
-          <w:rFonts w:ascii="Arial" w:hAnsi="Arial" w:cs="Arial"/>
-          <w:sz w:val="24"/>
-          <w:szCs w:val="24"/>
-          <w:lang w:val="es-MX"/>
-        </w:rPr>
-        <w:t>De niña deseaba convertirse en bailarina, pero después de un tiempo cambió esta idea totalmente. Ya que tras haber visto los alunizajes del programa Apolo se motivó para ser astronauta.</w:t>
-      </w:r>
-    </w:p>
-    <w:p>
-      <w:pPr>
-        <w:rPr>
-          <w:sz w:val="24"/>
-          <w:szCs w:val="24"/>
-          <w:lang w:val="es-MX"/>
-        </w:rPr>
-      </w:pPr>
+      <w:proofErr w:type="spellStart"/>
+      <w:r>
+        <w:rPr>
+          <w:rFonts w:ascii="Arial" w:hAnsi="Arial" w:cs="Arial"/>
+          <w:sz w:val="24"/>
+          <w:szCs w:val="24"/>
+          <w:lang w:val="es-MX"/>
+        </w:rPr>
+        <w:t>Goeppert</w:t>
+      </w:r>
+      <w:proofErr w:type="spellEnd"/>
+      <w:r>
+        <w:rPr>
+          <w:rFonts w:ascii="Arial" w:hAnsi="Arial" w:cs="Arial"/>
+          <w:sz w:val="24"/>
+          <w:szCs w:val="24"/>
+          <w:lang w:val="es-MX"/>
+        </w:rPr>
+        <w:t xml:space="preserve"> en 1963 y Marie Curie en 1903</w:t>
+      </w:r>
+      <w:r>
+        <w:rPr>
+          <w:rFonts w:ascii="Arial" w:hAnsi="Arial" w:cs="Arial"/>
+          <w:sz w:val="24"/>
+          <w:szCs w:val="24"/>
+          <w:lang w:val="es-MX"/>
+        </w:rPr>
+        <w:t>.</w:t>
+      </w:r>
+      <w:r>
+        <w:rPr>
+          <w:rFonts w:ascii="Arial" w:hAnsi="Arial" w:cs="Arial"/>
+          <w:sz w:val="24"/>
+          <w:szCs w:val="24"/>
+          <w:lang w:val="es-MX"/>
+        </w:rPr>
+        <w:t xml:space="preserve"> De niña deseaba convertirse en bailarina, pero después de un tiempo cambió esta idea totalmente. Ya que tras haber visto los alunizajes del programa Apolo se motivó para ser astronauta.</w:t>
+      </w:r>
     </w:p>
     <w:sectPr>
       <w:pgSz w:w="12240" w:h="15840"/>

</xml_diff>